<commit_message>
refactor(Rebuilt Schema & Generator): Rebuilding schema generator / parser & docx generator
</commit_message>
<xml_diff>
--- a/llamaindex-service/generated_doc.docx
+++ b/llamaindex-service/generated_doc.docx
@@ -3,134 +3,130 @@
 <w:document xmlns:wpc="http://schemas.microsoft.com/office/word/2010/wordprocessingCanvas" xmlns:mo="http://schemas.microsoft.com/office/mac/office/2008/main" xmlns:mc="http://schemas.openxmlformats.org/markup-compatibility/2006" xmlns:mv="urn:schemas-microsoft-com:mac:vml" xmlns:o="urn:schemas-microsoft-com:office:office" xmlns:r="http://schemas.openxmlformats.org/officeDocument/2006/relationships" xmlns:m="http://schemas.openxmlformats.org/officeDocument/2006/math" xmlns:v="urn:schemas-microsoft-com:vml" xmlns:wp14="http://schemas.microsoft.com/office/word/2010/wordprocessingDrawing" xmlns:wp="http://schemas.openxmlformats.org/drawingml/2006/wordprocessingDrawing" xmlns:w10="urn:schemas-microsoft-com:office:word" xmlns:w="http://schemas.openxmlformats.org/wordprocessingml/2006/main" xmlns:w14="http://schemas.microsoft.com/office/word/2010/wordml" xmlns:wpg="http://schemas.microsoft.com/office/word/2010/wordprocessingGroup" xmlns:wpi="http://schemas.microsoft.com/office/word/2010/wordprocessingInk" xmlns:wne="http://schemas.microsoft.com/office/word/2006/wordml" xmlns:wps="http://schemas.microsoft.com/office/word/2010/wordprocessingShape" mc:Ignorable="w14 wp14">
   <w:body>
     <w:p>
+      <w:pPr>
+        <w:pStyle w:val="Heading1"/>
+      </w:pPr>
       <w:r>
-        <w:t>Complex Section</w:t>
+        <w:t>Wstęp</w:t>
       </w:r>
     </w:p>
     <w:p>
+      <w:pPr/>
       <w:r>
-        <w:t>A section that demonstrates nested structure.</w:t>
+        <w:t>Lorem ipsum dolor sit amet, consectetur adipiscing elit. Etiam fringilla orci justo, non porta leo posuere eget.</w:t>
       </w:r>
     </w:p>
     <w:p>
+      <w:pPr/>
       <w:r>
-        <w:t>Subsection A</w:t>
-      </w:r>
-    </w:p>
-    <w:p>
-      <w:r>
-        <w:t>Contains paragraphs and a bullet list.</w:t>
-      </w:r>
-    </w:p>
-    <w:p>
-      <w:r>
-        <w:t>SubSub A1</w:t>
-      </w:r>
-    </w:p>
-    <w:p>
-      <w:r>
-        <w:t>A mix of paragraph and list elements.</w:t>
-      </w:r>
-    </w:p>
-    <w:p>
-      <w:r>
-        <w:t>This is a paragraph element inside SubSub A1.</w:t>
+        <w:t>Lorem ipsum dolor sit amet, consectetur adipiscing elit. Etiam fringilla orci justo, non porta leo posuere eget.</w:t>
       </w:r>
     </w:p>
     <w:p>
       <w:pPr>
-        <w:pStyle w:val="Heading3"/>
+        <w:pStyle w:val="Heading1"/>
       </w:pPr>
       <w:r>
-        <w:t>Tralala</w:t>
+        <w:t>Opis terenu budowy</w:t>
       </w:r>
     </w:p>
     <w:p>
+      <w:pPr/>
       <w:r>
-        <w:t>• Bullet item 1</w:t>
+        <w:t>Lorem ipsum dolor sit amet, consectetur adipiscing elit. Etiam fringilla orci justo, non porta leo posuere eget.</w:t>
       </w:r>
     </w:p>
     <w:p>
+      <w:pPr/>
       <w:r>
-        <w:t>• Bullet item 2</w:t>
-      </w:r>
-    </w:p>
-    <w:p>
-      <w:r>
-        <w:t>• Bullet item 3</w:t>
-      </w:r>
-    </w:p>
-    <w:p>
-      <w:r>
-        <w:t>SubSub A2</w:t>
-      </w:r>
-    </w:p>
-    <w:p>
-      <w:r>
-        <w:t>A numbered list example.</w:t>
+        <w:t>Lorem ipsum dolor sit amet, consectetur adipiscing elit. Etiam fringilla orci justo, non porta leo posuere eget.</w:t>
       </w:r>
     </w:p>
     <w:p>
       <w:pPr>
-        <w:pStyle w:val="Heading3"/>
+        <w:pStyle w:val="ListBullet"/>
       </w:pPr>
       <w:r>
-        <w:t>Tralala</w:t>
+        <w:t>Teren budowy zostanie ogrodzony i odpowiednio oznakowany tablicami informacyjnymi oraz ostrzegawczymi.</w:t>
       </w:r>
     </w:p>
     <w:p>
+      <w:pPr>
+        <w:pStyle w:val="ListBullet"/>
+      </w:pPr>
       <w:r>
-        <w:t>0. Step 1: Prepare materials.</w:t>
+        <w:t>Na terenie budowy wyznaczone zostaną drogi komunikacyjne dla pieszych i pojazdów budowy.</w:t>
       </w:r>
     </w:p>
     <w:p>
+      <w:pPr>
+        <w:pStyle w:val="ListBullet"/>
+      </w:pPr>
       <w:r>
-        <w:t>1. Step 2: Verify safety conditions.</w:t>
+        <w:t>Zaplecze socjalne dla pracowników zostanie zlokalizowane w wydzielonej części terenu.</w:t>
       </w:r>
     </w:p>
     <w:p>
+      <w:pPr>
+        <w:pStyle w:val="Heading1"/>
+      </w:pPr>
       <w:r>
-        <w:t>2. Step 3: Execute procedure.</w:t>
+        <w:t>Identyfikacja zagrożeń</w:t>
       </w:r>
     </w:p>
     <w:p>
+      <w:pPr/>
       <w:r>
-        <w:t>Subsection B</w:t>
+        <w:t>Lorem ipsum dolor sit amet, consectetur adipiscing elit. Etiam fringilla orci justo, non porta leo posuere eget.</w:t>
       </w:r>
     </w:p>
     <w:p>
+      <w:pPr>
+        <w:pStyle w:val="ListNumber"/>
+      </w:pPr>
       <w:r>
-        <w:t>Demonstrates field extraction element.</w:t>
+        <w:t>Ryzyko upadku z wysokości podczas prac montażowych i prac na rusztowaniach.</w:t>
       </w:r>
     </w:p>
     <w:p>
+      <w:pPr>
+        <w:pStyle w:val="ListNumber"/>
+      </w:pPr>
       <w:r>
-        <w:t>SubSub B1</w:t>
+        <w:t>Możliwość porażenia prądem elektrycznym podczas wykonywania prac instalacyjnych.</w:t>
       </w:r>
     </w:p>
     <w:p>
+      <w:pPr>
+        <w:pStyle w:val="ListNumber"/>
+      </w:pPr>
       <w:r>
-        <w:t>Field extraction example with a prompt.</w:t>
+        <w:t>Zagrożenia mechaniczne związane z obsługą maszyn i urządzeń budowlanych.</w:t>
       </w:r>
     </w:p>
     <w:p>
+      <w:pPr>
+        <w:pStyle w:val="Heading1"/>
+      </w:pPr>
       <w:r>
-        <w:t>Additional context or fallback notes.</w:t>
+        <w:t>Postanowienia końcowe</w:t>
       </w:r>
     </w:p>
     <w:p>
+      <w:pPr/>
       <w:r>
-        <w:t>Minimal</w:t>
+        <w:t>Lorem ipsum dolor sit amet, consectetur adipiscing elit. Etiam fringilla orci justo, non porta leo posuere eget.</w:t>
       </w:r>
     </w:p>
     <w:p>
+      <w:pPr/>
       <w:r>
-        <w:t>A minimal section without subsections.</w:t>
+        <w:t>Lorem ipsum dolor sit amet, consectetur adipiscing elit. Etiam fringilla orci justo, non porta leo posuere eget.</w:t>
       </w:r>
     </w:p>
     <w:sectPr>
       <w:pgSz w:w="12240" w:h="15840"/>
-      <w:pgMar w:top="1440" w:right="1800" w:bottom="1440" w:left="1800" w:header="720" w:footer="720" w:gutter="0"/>
+      <w:pgMar w:top="1417" w:right="1134" w:bottom="1417" w:left="1701" w:header="720" w:footer="720" w:gutter="0"/>
       <w:cols w:space="720"/>
       <w:docGrid w:linePitch="360"/>
     </w:sectPr>

</xml_diff>

<commit_message>
refactor(Rebuilt Schema & Generator): Formatting in red & yellow for uncertain parts
</commit_message>
<xml_diff>
--- a/llamaindex-service/generated_doc.docx
+++ b/llamaindex-service/generated_doc.docx
@@ -7,19 +7,31 @@
         <w:pStyle w:val="Heading1"/>
       </w:pPr>
       <w:r>
-        <w:t>Wstęp</w:t>
+        <w:t>Wstęp i Podstawa Prawna</w:t>
       </w:r>
     </w:p>
     <w:p>
-      <w:pPr/>
+      <w:pPr>
+        <w:jc w:val="both"/>
+      </w:pPr>
       <w:r>
-        <w:t>Lorem ipsum dolor sit amet, consectetur adipiscing elit. Etiam fringilla orci justo, non porta leo posuere eget.</w:t>
+        <w:t>Plan bezpieczeństwa i ochrony zdrowia (BIOZ) został opracowany w celu zapewnienia właściwego poziomu bezpieczeństwa podczas realizacji robót budowlanych. Dokument ten stanowi podstawowe źródło informacji dotyczących organizacji prac oraz identyfikacji potencjalnych zagrożeń, zgodnie z wymogami Rozporządzenia Ministra Infrastruktury w sprawie informacji dotyczącej bezpieczeństwa i ochrony zdrowia oraz planu bezpieczeństwa i ochrony zdrowia.</w:t>
       </w:r>
     </w:p>
     <w:p>
-      <w:pPr/>
+      <w:pPr>
+        <w:jc w:val="both"/>
+      </w:pPr>
       <w:r>
-        <w:t>Lorem ipsum dolor sit amet, consectetur adipiscing elit. Etiam fringilla orci justo, non porta leo posuere eget.</w:t>
+        <w:t>Plan BIOZ uwzględnia specyfikę inwestycji, warunki lokalne oraz obowiązujące przepisy prawa, w szczególności Kodeks pracy oraz akty wykonawcze dotyczące bezpieczeństwa i higieny pracy. Kierownik budowy jest odpowiedzialny za wdrożenie i egzekwowanie postanowień niniejszego planu.</w:t>
+      </w:r>
+    </w:p>
+    <w:p>
+      <w:pPr>
+        <w:jc w:val="both"/>
+      </w:pPr>
+      <w:r>
+        <w:t>Wszyscy uczestnicy procesu budowlanego, w tym podwykonawcy i osoby trzecie przebywające legalnie na terenie budowy, zobowiązani są do zapoznania się z treścią niniejszego dokumentu przed przystąpieniem do realizacji robót. Potwierdzenie zapoznania się z planem następuje poprzez złożenie podpisu na liście szkoleniowej.</w:t>
       </w:r>
     </w:p>
     <w:p>
@@ -27,43 +39,75 @@
         <w:pStyle w:val="Heading1"/>
       </w:pPr>
       <w:r>
-        <w:t>Opis terenu budowy</w:t>
+        <w:t>Szczegółowy Opis Terenu Budowy i Zagospodarowania</w:t>
       </w:r>
     </w:p>
     <w:p>
-      <w:pPr/>
+      <w:pPr>
+        <w:jc w:val="both"/>
+      </w:pPr>
       <w:r>
-        <w:t>Lorem ipsum dolor sit amet, consectetur adipiscing elit. Etiam fringilla orci justo, non porta leo posuere eget.</w:t>
+        <w:t>Teren budowy znajduje się na obszarze o zróżnicowanej zabudowie. W bezpośrednim sąsiedztwie występują obiekty mieszkalne oraz infrastruktura techniczna, w tym napowietrzne linie energetyczne oraz podziemne sieci gazowe, co wymaga zachowania szczególnej ostrożności podczas prowadzenia robót ziemnych i dźwigowych.</w:t>
       </w:r>
     </w:p>
     <w:p>
-      <w:pPr/>
+      <w:pPr>
+        <w:jc w:val="both"/>
+      </w:pPr>
       <w:r>
-        <w:t>Lorem ipsum dolor sit amet, consectetur adipiscing elit. Etiam fringilla orci justo, non porta leo posuere eget.</w:t>
+        <w:t>Dojazd do terenu budowy zapewniony jest drogą publiczną o ograniczonej nośności. Organizacja ruchu na czas prowadzenia prac zostanie dostosowana do aktualnych potrzeb oraz uzgodniona z właściwymi organami zarządu dróg. Wyznacza się strefy rozładunku materiałów w sposób nieblokujący przejazdu pojazdów uprzywilejowanych.</w:t>
+      </w:r>
+    </w:p>
+    <w:p>
+      <w:pPr>
+        <w:jc w:val="both"/>
+      </w:pPr>
+      <w:r>
+        <w:t>Podstawowe zasady organizacji terenu budowy obejmują w szczególności następujące elementy techniczne i logistyczne:</w:t>
       </w:r>
     </w:p>
     <w:p>
       <w:pPr>
         <w:pStyle w:val="ListBullet"/>
+        <w:spacing w:before="40" w:after="80"/>
+        <w:ind w:left="40"/>
+        <w:jc w:val="both"/>
       </w:pPr>
       <w:r>
-        <w:t>Teren budowy zostanie ogrodzony i odpowiednio oznakowany tablicami informacyjnymi oraz ostrzegawczymi.</w:t>
+        <w:t>Ogrodzenie terenu budowy o wysokości minimum 1,5m oraz oznakowanie go tablicami informacyjnymi i ostrzegawczymi w miejscach widocznych dla osób postronnych.</w:t>
       </w:r>
     </w:p>
     <w:p>
       <w:pPr>
         <w:pStyle w:val="ListBullet"/>
+        <w:spacing w:before="40" w:after="80"/>
+        <w:ind w:left="40"/>
+        <w:jc w:val="both"/>
       </w:pPr>
       <w:r>
-        <w:t>Na terenie budowy wyznaczone zostaną drogi komunikacyjne dla pieszych i pojazdów budowy.</w:t>
+        <w:t>Wyznaczenie i utwardzenie dróg komunikacyjnych dla pieszych i pojazdów budowy, z wyraźnym oddzieleniem ruchu kołowego od pieszego.</w:t>
       </w:r>
     </w:p>
     <w:p>
       <w:pPr>
         <w:pStyle w:val="ListBullet"/>
+        <w:spacing w:before="40" w:after="80"/>
+        <w:ind w:left="40"/>
+        <w:jc w:val="both"/>
       </w:pPr>
       <w:r>
-        <w:t>Zaplecze socjalne dla pracowników zostanie zlokalizowane w wydzielonej części terenu.</w:t>
+        <w:t>Zorganizowanie zaplecza socjalnego składającego się z kontenerów biurowych, sanitarnych oraz jadalni, wyposażonych w bieżącą wodę i środki higieny.</w:t>
+      </w:r>
+    </w:p>
+    <w:p>
+      <w:pPr>
+        <w:pStyle w:val="ListBullet"/>
+        <w:spacing w:before="40" w:after="80"/>
+        <w:ind w:left="40"/>
+        <w:jc w:val="both"/>
+      </w:pPr>
+      <w:r>
+        <w:t>Wyznaczenie punktu pierwszej pomocy oraz rozmieszczenie gaśnic proszkowych typu ABC w miejscach o podwyższonym ryzyku pożarowym.</w:t>
       </w:r>
     </w:p>
     <w:p>
@@ -71,37 +115,67 @@
         <w:pStyle w:val="Heading1"/>
       </w:pPr>
       <w:r>
-        <w:t>Identyfikacja zagrożeń</w:t>
+        <w:t>Szczegółowa Identyfikacja i Ocena Zagrożeń</w:t>
       </w:r>
     </w:p>
     <w:p>
-      <w:pPr/>
+      <w:pPr>
+        <w:jc w:val="both"/>
+      </w:pPr>
       <w:r>
-        <w:t>Lorem ipsum dolor sit amet, consectetur adipiscing elit. Etiam fringilla orci justo, non porta leo posuere eget.</w:t>
+        <w:t>Realizacja robót budowlanych wiąże się z występowaniem zagrożeń o charakterze fizycznym, chemicznym i biologicznym. Każdy pracownik przed przystąpieniem do pracy musi przejść instruktaż stanowiskowy dotyczący specyficznych ryzyk dla danego etapu budowy.</w:t>
+      </w:r>
+    </w:p>
+    <w:p>
+      <w:pPr>
+        <w:jc w:val="both"/>
+      </w:pPr>
+      <w:r>
+        <w:t>Do krytycznych zagrożeń zidentyfikowanych w niniejszym projekcie należą:</w:t>
       </w:r>
     </w:p>
     <w:p>
       <w:pPr>
         <w:pStyle w:val="ListNumber"/>
+        <w:spacing w:before="40" w:after="80"/>
+        <w:ind w:left="40"/>
+        <w:jc w:val="both"/>
       </w:pPr>
       <w:r>
-        <w:t>Ryzyko upadku z wysokości podczas prac montażowych i prac na rusztowaniach.</w:t>
+        <w:t>Upadek z wysokości: Prace na rusztowaniach, krawędziach stropów oraz drabinach. Wymagane jest stosowanie barier ochronnych i szelek bezpieczeństwa.</w:t>
       </w:r>
     </w:p>
     <w:p>
       <w:pPr>
         <w:pStyle w:val="ListNumber"/>
+        <w:spacing w:before="40" w:after="80"/>
+        <w:ind w:left="40"/>
+        <w:jc w:val="both"/>
       </w:pPr>
       <w:r>
-        <w:t>Możliwość porażenia prądem elektrycznym podczas wykonywania prac instalacyjnych.</w:t>
+        <w:t>Porażenie prądem: Praca przy rozdzielnicach tymczasowych (RB-tkach) oraz obsługa elektronarzędzi w warunkach wilgotnych.</w:t>
       </w:r>
     </w:p>
     <w:p>
       <w:pPr>
         <w:pStyle w:val="ListNumber"/>
+        <w:spacing w:before="40" w:after="80"/>
+        <w:ind w:left="40"/>
+        <w:jc w:val="both"/>
       </w:pPr>
       <w:r>
-        <w:t>Zagrożenia mechaniczne związane z obsługą maszyn i urządzeń budowlanych.</w:t>
+        <w:t>Przysypanie ziemią: Prace w wykopach o głębokości powyżej 1,0 m bez odpowiedniego szalowania lub skarpowania.</w:t>
+      </w:r>
+    </w:p>
+    <w:p>
+      <w:pPr>
+        <w:pStyle w:val="ListNumber"/>
+        <w:spacing w:before="40" w:after="80"/>
+        <w:ind w:left="40"/>
+        <w:jc w:val="both"/>
+      </w:pPr>
+      <w:r>
+        <w:t>Urazy mechaniczne: Spowodowane przez ruchome części maszyn, transport pionowy (żurawie) oraz uderzenia przez spadające przedmioty.</w:t>
       </w:r>
     </w:p>
     <w:p>
@@ -109,19 +183,209 @@
         <w:pStyle w:val="Heading1"/>
       </w:pPr>
       <w:r>
-        <w:t>Postanowienia końcowe</w:t>
+        <w:t>Środki Ochrony Zbiorowej i Indywidualnej</w:t>
       </w:r>
     </w:p>
     <w:p>
-      <w:pPr/>
+      <w:pPr>
+        <w:jc w:val="both"/>
+      </w:pPr>
       <w:r>
-        <w:t>Lorem ipsum dolor sit amet, consectetur adipiscing elit. Etiam fringilla orci justo, non porta leo posuere eget.</w:t>
+        <w:t>W pierwszej kolejności należy stosować środki ochrony zbiorowej (ŚOZ). Środki ochrony indywidualnej (ŚOI) stosuje się, gdy ŚOZ nie eliminują całkowicie ryzyka.</w:t>
       </w:r>
     </w:p>
     <w:p>
-      <w:pPr/>
+      <w:pPr>
+        <w:pStyle w:val="ListBullet"/>
+        <w:spacing w:before="40" w:after="80"/>
+        <w:ind w:left="40"/>
+        <w:jc w:val="both"/>
+      </w:pPr>
       <w:r>
-        <w:t>Lorem ipsum dolor sit amet, consectetur adipiscing elit. Etiam fringilla orci justo, non porta leo posuere eget.</w:t>
+        <w:t>Obowiązkowe wyposażenie każdego pracownika: kask ochronny, obuwie robocze z podnoskiem stalowym, kamizelka odblaskowa.</w:t>
+      </w:r>
+    </w:p>
+    <w:p>
+      <w:pPr>
+        <w:pStyle w:val="ListBullet"/>
+        <w:spacing w:before="40" w:after="80"/>
+        <w:ind w:left="40"/>
+        <w:jc w:val="both"/>
+      </w:pPr>
+      <w:r>
+        <w:t>Ochrona słuchu i dróg oddechowych podczas prac pylących (szlifowanie, cięcie betonu) oraz hałaśliwych.</w:t>
+      </w:r>
+    </w:p>
+    <w:p>
+      <w:pPr>
+        <w:pStyle w:val="ListBullet"/>
+        <w:spacing w:before="40" w:after="80"/>
+        <w:ind w:left="40"/>
+        <w:jc w:val="both"/>
+      </w:pPr>
+      <w:r>
+        <w:t>Systemy asekuracji przy pracach na wysokości, w tym linki bezpieczeństwa montowane do atestowanych punktów kotwiczenia.</w:t>
+      </w:r>
+    </w:p>
+    <w:p>
+      <w:pPr>
+        <w:pStyle w:val="Heading1"/>
+      </w:pPr>
+      <w:r>
+        <w:t>Procedury Awaryjne i Pierwsza Pomoc</w:t>
+      </w:r>
+    </w:p>
+    <w:p>
+      <w:pPr>
+        <w:jc w:val="both"/>
+      </w:pPr>
+      <w:r>
+        <w:t>W przypadku wystąpienia wypadku lub awarii, każdy świadek zdarzenia ma obowiązek niezwłocznie przerwać pracę, zabezpieczyć miejsce zdarzenia i powiadomić kierownika budowy.</w:t>
+      </w:r>
+    </w:p>
+    <w:p>
+      <w:pPr>
+        <w:jc w:val="both"/>
+      </w:pPr>
+      <w:r>
+        <w:t>Numery alarmowe są wywieszone w punkcie socjalnym oraz przy głównej bramie wjazdowej. Wszyscy pracownicy muszą znać lokalizację najbliższej apteczki pierwszej pomocy.</w:t>
+      </w:r>
+    </w:p>
+    <w:p>
+      <w:pPr>
+        <w:pStyle w:val="ListNumber"/>
+        <w:spacing w:before="40" w:after="80"/>
+        <w:ind w:left="40"/>
+        <w:jc w:val="both"/>
+      </w:pPr>
+      <w:r>
+        <w:t>Ocenienie bezpieczeństwa własnego i poszkodowanego.</w:t>
+      </w:r>
+    </w:p>
+    <w:p>
+      <w:pPr>
+        <w:pStyle w:val="ListNumber"/>
+        <w:spacing w:before="40" w:after="80"/>
+        <w:ind w:left="40"/>
+        <w:jc w:val="both"/>
+      </w:pPr>
+      <w:r>
+        <w:t>Wezwanie pomocy medycznej (nr 112) i udzielenie pomocy przedlekarskiej.</w:t>
+      </w:r>
+    </w:p>
+    <w:p>
+      <w:pPr>
+        <w:pStyle w:val="ListNumber"/>
+        <w:spacing w:before="40" w:after="80"/>
+        <w:ind w:left="40"/>
+        <w:jc w:val="both"/>
+      </w:pPr>
+      <w:r>
+        <w:t>Wstrzymanie prac w strefie niebezpiecznej do czasu wyjaśnienia przyczyn zdarzenia.</w:t>
+      </w:r>
+    </w:p>
+    <w:p>
+      <w:pPr>
+        <w:pStyle w:val="Heading1"/>
+      </w:pPr>
+      <w:r>
+        <w:t>Szczegółowa Identyfikacja i Ocena Zagrożeń</w:t>
+      </w:r>
+    </w:p>
+    <w:p>
+      <w:pPr>
+        <w:jc w:val="both"/>
+      </w:pPr>
+      <w:r>
+        <w:t>AI Generated</w:t>
+      </w:r>
+    </w:p>
+    <w:p>
+      <w:pPr>
+        <w:jc w:val="both"/>
+      </w:pPr>
+      <w:r>
+        <w:t>AI Generated</w:t>
+      </w:r>
+    </w:p>
+    <w:p>
+      <w:pPr>
+        <w:pStyle w:val="Heading1"/>
+      </w:pPr>
+      <w:r>
+        <w:t>Środki Ochrony Zbiorowej i Indywidualnej</w:t>
+      </w:r>
+    </w:p>
+    <w:p>
+      <w:pPr>
+        <w:jc w:val="both"/>
+      </w:pPr>
+      <w:r>
+        <w:t>AI Generated</w:t>
+      </w:r>
+    </w:p>
+    <w:p>
+      <w:pPr>
+        <w:pStyle w:val="Heading1"/>
+      </w:pPr>
+      <w:r>
+        <w:t>Procedury Awaryjne i Pierwsza Pomoc</w:t>
+      </w:r>
+    </w:p>
+    <w:p>
+      <w:pPr>
+        <w:jc w:val="both"/>
+      </w:pPr>
+      <w:r>
+        <w:t>AI Generated</w:t>
+      </w:r>
+    </w:p>
+    <w:p>
+      <w:pPr>
+        <w:pStyle w:val="Heading1"/>
+      </w:pPr>
+      <w:r>
+        <w:t>Postanowienia Końcowe i Nadzór</w:t>
+      </w:r>
+    </w:p>
+    <w:p>
+      <w:pPr>
+        <w:jc w:val="both"/>
+      </w:pPr>
+      <w:r>
+        <w:t>AI Generated</w:t>
+      </w:r>
+    </w:p>
+    <w:p>
+      <w:pPr>
+        <w:pStyle w:val="Heading1"/>
+      </w:pPr>
+      <w:r>
+        <w:t>Postanowienia Końcowe i Nadzór</w:t>
+      </w:r>
+    </w:p>
+    <w:p>
+      <w:pPr>
+        <w:jc w:val="both"/>
+      </w:pPr>
+      <w:r>
+        <w:t>Niniejszy plan BIOZ obowiązuje przez cały okres realizacji robót budowlanych i podlega aktualizacji w przypadku zmiany technologii robót, warunków atmosferycznych wpływających na bezpieczeństwo lub wystąpienia wypadku na budowie.</w:t>
+      </w:r>
+    </w:p>
+    <w:p>
+      <w:pPr>
+        <w:jc w:val="both"/>
+      </w:pPr>
+      <w:r>
+        <w:t>Dokument należy przechowywać w biurze budowy w segregatorze BHP oraz udostępniać organom kontrolnym (Państwowa Inspekcja Pracy, Nadzór Budowlany) na każde żądanie.</w:t>
+      </w:r>
+    </w:p>
+    <w:p>
+      <w:pPr>
+        <w:jc w:val="both"/>
+      </w:pPr>
+      <w:r>
+        <w:t>Nieprzestrzeganie postanowień planu przez pracowników może skutkować odsunięciem od pracy lub sankcjami dyscyplinarnymi przewidzianymi w regulaminie pracy.</w:t>
       </w:r>
     </w:p>
     <w:sectPr>
@@ -497,6 +761,15 @@
     <w:name w:val="Normal"/>
     <w:qFormat/>
     <w:rsid w:val="00FC693F"/>
+    <w:pPr>
+      <w:spacing w:after="120" w:before="0" w:line="360" w:lineRule="auto"/>
+      <w:ind w:firstLine="709"/>
+      <w:jc w:val="both"/>
+    </w:pPr>
+    <w:rPr>
+      <w:rFonts w:ascii="Times New Roman" w:hAnsi="Times New Roman"/>
+      <w:sz w:val="22"/>
+    </w:rPr>
   </w:style>
   <w:style w:type="paragraph" w:styleId="Header">
     <w:name w:val="header"/>
@@ -553,11 +826,11 @@
     <w:pPr>
       <w:keepNext/>
       <w:keepLines/>
-      <w:spacing w:before="480" w:after="0"/>
+      <w:spacing w:before="480" w:after="240"/>
       <w:outlineLvl w:val="0"/>
     </w:pPr>
     <w:rPr>
-      <w:rFonts w:asciiTheme="majorHAnsi" w:eastAsiaTheme="majorEastAsia" w:hAnsiTheme="majorHAnsi" w:cstheme="majorBidi"/>
+      <w:rFonts w:asciiTheme="majorHAnsi" w:eastAsiaTheme="majorEastAsia" w:hAnsiTheme="majorHAnsi" w:cstheme="majorBidi" w:ascii="Times New Roman" w:hAnsi="Times New Roman"/>
       <w:b/>
       <w:bCs/>
       <w:color w:val="365F91" w:themeColor="accent1" w:themeShade="BF"/>
@@ -577,11 +850,11 @@
     <w:pPr>
       <w:keepNext/>
       <w:keepLines/>
-      <w:spacing w:before="200" w:after="0"/>
+      <w:spacing w:before="360" w:after="200"/>
       <w:outlineLvl w:val="1"/>
     </w:pPr>
     <w:rPr>
-      <w:rFonts w:asciiTheme="majorHAnsi" w:eastAsiaTheme="majorEastAsia" w:hAnsiTheme="majorHAnsi" w:cstheme="majorBidi"/>
+      <w:rFonts w:asciiTheme="majorHAnsi" w:eastAsiaTheme="majorEastAsia" w:hAnsiTheme="majorHAnsi" w:cstheme="majorBidi" w:ascii="Times New Roman" w:hAnsi="Times New Roman"/>
       <w:b/>
       <w:bCs/>
       <w:color w:val="4F81BD" w:themeColor="accent1"/>

</xml_diff>